<commit_message>
SP sync upsert: 2025-10-20T13:44:08.8140291Z - test doc.docx
</commit_message>
<xml_diff>
--- a/Cohort 1 (2024.01-2027.12)/MSCA_DF_02/test doc.docx
+++ b/Cohort 1 (2024.01-2027.12)/MSCA_DF_02/test doc.docx
@@ -2,9 +2,14 @@
 <file path=word/document.xml><?xml version="1.0" encoding="utf-8"?>
 <w:document xmlns:wpc="http://schemas.microsoft.com/office/word/2010/wordprocessingCanvas" xmlns:mc="http://schemas.openxmlformats.org/markup-compatibility/2006" xmlns:o="urn:schemas-microsoft-com:office:office" xmlns:r="http://schemas.openxmlformats.org/officeDocument/2006/relationships" xmlns:m="http://schemas.openxmlformats.org/officeDocument/2006/math" xmlns:v="urn:schemas-microsoft-com:vml" xmlns:wp14="http://schemas.microsoft.com/office/word/2010/wordprocessingDrawing" xmlns:wp="http://schemas.openxmlformats.org/drawingml/2006/wordprocessingDrawing" xmlns:w10="urn:schemas-microsoft-com:office:word" xmlns:w="http://schemas.openxmlformats.org/wordprocessingml/2006/main" xmlns:w14="http://schemas.microsoft.com/office/word/2010/wordml" xmlns:w15="http://schemas.microsoft.com/office/word/2012/wordml" xmlns:wpg="http://schemas.microsoft.com/office/word/2010/wordprocessingGroup" xmlns:wpi="http://schemas.microsoft.com/office/word/2010/wordprocessingInk" xmlns:wne="http://schemas.microsoft.com/office/word/2006/wordml" xmlns:wps="http://schemas.microsoft.com/office/word/2010/wordprocessingShape" xmlns:w16se="http://schemas.microsoft.com/office/word/2015/wordml/symex" xmlns:w16cid="http://schemas.microsoft.com/office/word/2016/wordml/cid" xmlns:w16="http://schemas.microsoft.com/office/word/2018/wordml" xmlns:w16cex="http://schemas.microsoft.com/office/word/2018/wordml/cex" xmlns:w16sdtdh="http://schemas.microsoft.com/office/word/2020/wordml/sdtdatahash" xmlns:w16sdtfl="http://schemas.microsoft.com/office/word/2024/wordml/sdtformatlock" mc:Ignorable="w14 w15 wp14 w16se w16cid w16 w16cex w16sdtdh w16sdtfl">
   <w:body>
-    <w:p xmlns:wp14="http://schemas.microsoft.com/office/word/2010/wordml" wp14:paraId="2C078E63" wp14:textId="77777777"/>
+    <w:p xmlns:wp14="http://schemas.microsoft.com/office/word/2010/wordml" wp14:paraId="2C078E63" wp14:textId="47B80851">
+      <w:r>
+        <w:rPr/>
+        <w:t>Test doc</w:t>
+      </w:r>
+    </w:p>
     <w:sectPr>
-      <w:pgSz w:w="12240" w:h="15840"/>
+      <w:pgSz w:w="12240" w:h="15840" w:orient="portrait"/>
       <w:pgMar w:top="1440" w:right="1440" w:bottom="1440" w:left="1440" w:header="720" w:footer="720" w:gutter="0"/>
       <w:cols w:space="720"/>
       <w:docGrid w:linePitch="360"/>
@@ -1133,8 +1138,8 @@
 </file>
 
 <file path=customXml/item1.xml><?xml version="1.0" encoding="utf-8"?>
-<ct:contentTypeSchema xmlns:ct="http://schemas.microsoft.com/office/2006/metadata/contentType" xmlns:ma="http://schemas.microsoft.com/office/2006/metadata/properties/metaAttributes" ct:_="" ma:_="" ma:contentTypeName="Document" ma:contentTypeID="0x010100BAA8D4B23DEB8240B95BD2AA6AB20765" ma:contentTypeVersion="17" ma:contentTypeDescription="Een nieuw document maken." ma:contentTypeScope="" ma:versionID="b29c8215d62c1304fc9314b70ed5c8a7">
-  <xsd:schema xmlns:xsd="http://www.w3.org/2001/XMLSchema" xmlns:xs="http://www.w3.org/2001/XMLSchema" xmlns:p="http://schemas.microsoft.com/office/2006/metadata/properties" xmlns:ns2="891d8da2-8f88-4800-8770-80c6a7352f58" xmlns:ns3="2d4ca6b3-83de-4e44-aa6a-5c096b5b46aa" targetNamespace="http://schemas.microsoft.com/office/2006/metadata/properties" ma:root="true" ma:fieldsID="014195d8b1eab762150c104469de64b9" ns2:_="" ns3:_="">
+<ct:contentTypeSchema xmlns:ct="http://schemas.microsoft.com/office/2006/metadata/contentType" xmlns:ma="http://schemas.microsoft.com/office/2006/metadata/properties/metaAttributes" ct:_="" ma:_="" ma:contentTypeName="Document" ma:contentTypeID="0x010100BAA8D4B23DEB8240B95BD2AA6AB20765" ma:contentTypeVersion="17" ma:contentTypeDescription="Create a new document." ma:contentTypeScope="" ma:versionID="c08f563e2f98dae8529703593d16ffda">
+  <xsd:schema xmlns:xsd="http://www.w3.org/2001/XMLSchema" xmlns:xs="http://www.w3.org/2001/XMLSchema" xmlns:p="http://schemas.microsoft.com/office/2006/metadata/properties" xmlns:ns2="891d8da2-8f88-4800-8770-80c6a7352f58" xmlns:ns3="2d4ca6b3-83de-4e44-aa6a-5c096b5b46aa" targetNamespace="http://schemas.microsoft.com/office/2006/metadata/properties" ma:root="true" ma:fieldsID="d7435b912c3317f94916cc953e3cbeca" ns2:_="" ns3:_="">
     <xsd:import namespace="891d8da2-8f88-4800-8770-80c6a7352f58"/>
     <xsd:import namespace="2d4ca6b3-83de-4e44-aa6a-5c096b5b46aa"/>
     <xsd:element name="properties">
@@ -1189,7 +1194,7 @@
         <xsd:restriction base="dms:Note"/>
       </xsd:simpleType>
     </xsd:element>
-    <xsd:element name="lcf76f155ced4ddcb4097134ff3c332f" ma:index="13" nillable="true" ma:taxonomy="true" ma:internalName="lcf76f155ced4ddcb4097134ff3c332f" ma:taxonomyFieldName="MediaServiceImageTags" ma:displayName="Afbeeldingtags" ma:readOnly="false" ma:fieldId="{5cf76f15-5ced-4ddc-b409-7134ff3c332f}" ma:taxonomyMulti="true" ma:sspId="eaf58ba8-1e8d-4aec-a6f5-993f6032dc74" ma:termSetId="09814cd3-568e-fe90-9814-8d621ff8fb84" ma:anchorId="fba54fb3-c3e1-fe81-a776-ca4b69148c4d" ma:open="true" ma:isKeyword="false">
+    <xsd:element name="lcf76f155ced4ddcb4097134ff3c332f" ma:index="13" nillable="true" ma:taxonomy="true" ma:internalName="lcf76f155ced4ddcb4097134ff3c332f" ma:taxonomyFieldName="MediaServiceImageTags" ma:displayName="Image Tags" ma:readOnly="false" ma:fieldId="{5cf76f15-5ced-4ddc-b409-7134ff3c332f}" ma:taxonomyMulti="true" ma:sspId="eaf58ba8-1e8d-4aec-a6f5-993f6032dc74" ma:termSetId="09814cd3-568e-fe90-9814-8d621ff8fb84" ma:anchorId="fba54fb3-c3e1-fe81-a776-ca4b69148c4d" ma:open="true" ma:isKeyword="false">
       <xsd:complexType>
         <xsd:sequence>
           <xsd:element ref="pc:Terms" minOccurs="0" maxOccurs="1"/>
@@ -1257,7 +1262,7 @@
         </xsd:complexContent>
       </xsd:complexType>
     </xsd:element>
-    <xsd:element name="SharedWithUsers" ma:index="21" nillable="true" ma:displayName="Gedeeld met" ma:internalName="SharedWithUsers" ma:readOnly="true">
+    <xsd:element name="SharedWithUsers" ma:index="21" nillable="true" ma:displayName="Shared With" ma:internalName="SharedWithUsers" ma:readOnly="true">
       <xsd:complexType>
         <xsd:complexContent>
           <xsd:extension base="dms:UserMulti">
@@ -1276,7 +1281,7 @@
         </xsd:complexContent>
       </xsd:complexType>
     </xsd:element>
-    <xsd:element name="SharedWithDetails" ma:index="22" nillable="true" ma:displayName="Gedeeld met details" ma:internalName="SharedWithDetails" ma:readOnly="true">
+    <xsd:element name="SharedWithDetails" ma:index="22" nillable="true" ma:displayName="Shared With Details" ma:internalName="SharedWithDetails" ma:readOnly="true">
       <xsd:simpleType>
         <xsd:restriction base="dms:Note">
           <xsd:maxLength value="255"/>
@@ -1293,8 +1298,8 @@
         <xsd:element ref="dc:creator" minOccurs="0" maxOccurs="1"/>
         <xsd:element ref="dcterms:created" minOccurs="0" maxOccurs="1"/>
         <xsd:element ref="dc:identifier" minOccurs="0" maxOccurs="1"/>
-        <xsd:element name="contentType" minOccurs="0" maxOccurs="1" type="xsd:string" ma:index="0" ma:displayName="Inhoudstype"/>
-        <xsd:element ref="dc:title" minOccurs="0" maxOccurs="1" ma:index="4" ma:displayName="Titel"/>
+        <xsd:element name="contentType" minOccurs="0" maxOccurs="1" type="xsd:string" ma:index="0" ma:displayName="Content Type"/>
+        <xsd:element ref="dc:title" minOccurs="0" maxOccurs="1" ma:index="4" ma:displayName="Title"/>
         <xsd:element ref="dc:subject" minOccurs="0" maxOccurs="1"/>
         <xsd:element ref="dc:description" minOccurs="0" maxOccurs="1"/>
         <xsd:element name="keywords" minOccurs="0" maxOccurs="1" type="xsd:string"/>
@@ -1406,7 +1411,7 @@
 </file>
 
 <file path=customXml/itemProps1.xml><?xml version="1.0" encoding="utf-8"?>
-<ds:datastoreItem xmlns:ds="http://schemas.openxmlformats.org/officeDocument/2006/customXml" ds:itemID="{B37E7444-B144-4F37-91C4-90AC15B553DB}"/>
+<ds:datastoreItem xmlns:ds="http://schemas.openxmlformats.org/officeDocument/2006/customXml" ds:itemID="{ED385869-C22C-4017-9FD0-C43EB4BD61F8}"/>
 </file>
 
 <file path=customXml/itemProps2.xml><?xml version="1.0" encoding="utf-8"?>

</xml_diff>